<commit_message>
basic server setup and pkgs
</commit_message>
<xml_diff>
--- a/TRADE_App_README.docx
+++ b/TRADE_App_README.docx
@@ -2,89 +2,60 @@
 <file path=word/document.xml><?xml version="1.0" encoding="utf-8"?>
 <w:document xmlns:wpc="http://schemas.microsoft.com/office/word/2010/wordprocessingCanvas" xmlns:cx="http://schemas.microsoft.com/office/drawing/2014/chartex" xmlns:cx1="http://schemas.microsoft.com/office/drawing/2015/9/8/chartex" xmlns:cx2="http://schemas.microsoft.com/office/drawing/2015/10/21/chartex" xmlns:cx3="http://schemas.microsoft.com/office/drawing/2016/5/9/chartex" xmlns:cx4="http://schemas.microsoft.com/office/drawing/2016/5/10/chartex" xmlns:cx5="http://schemas.microsoft.com/office/drawing/2016/5/11/chartex" xmlns:cx6="http://schemas.microsoft.com/office/drawing/2016/5/12/chartex" xmlns:cx7="http://schemas.microsoft.com/office/drawing/2016/5/13/chartex" xmlns:cx8="http://schemas.microsoft.com/office/drawing/2016/5/14/chartex" xmlns:mc="http://schemas.openxmlformats.org/markup-compatibility/2006" xmlns:aink="http://schemas.microsoft.com/office/drawing/2016/ink" xmlns:am3d="http://schemas.microsoft.com/office/drawing/2017/model3d" xmlns:o="urn:schemas-microsoft-com:office:office" xmlns:oel="http://schemas.microsoft.com/office/2019/extlst" xmlns:r="http://schemas.openxmlformats.org/officeDocument/2006/relationships" xmlns:m="http://schemas.openxmlformats.org/officeDocument/2006/math" xmlns:v="urn:schemas-microsoft-com:vml" xmlns:wp14="http://schemas.microsoft.com/office/word/2010/wordprocessingDrawing" xmlns:wp="http://schemas.openxmlformats.org/drawingml/2006/wordprocessingDrawing" xmlns:w10="urn:schemas-microsoft-com:office:word" xmlns:w="http://schemas.openxmlformats.org/wordprocessingml/2006/main" xmlns:w14="http://schemas.microsoft.com/office/word/2010/wordml" xmlns:w15="http://schemas.microsoft.com/office/word/2012/wordml" xmlns:w16cex="http://schemas.microsoft.com/office/word/2018/wordml/cex" xmlns:w16cid="http://schemas.microsoft.com/office/word/2016/wordml/cid" xmlns:w16="http://schemas.microsoft.com/office/word/2018/wordml" xmlns:w16sdtdh="http://schemas.microsoft.com/office/word/2020/wordml/sdtdatahash" xmlns:w16se="http://schemas.microsoft.com/office/word/2015/wordml/symex" xmlns:wpg="http://schemas.microsoft.com/office/word/2010/wordprocessingGroup" xmlns:wpi="http://schemas.microsoft.com/office/word/2010/wordprocessingInk" xmlns:wne="http://schemas.microsoft.com/office/word/2006/wordml" xmlns:wps="http://schemas.microsoft.com/office/word/2010/wordprocessingShape" mc:Ignorable="w14 w15 w16se w16cid w16 w16cex w16sdtdh wp14">
   <w:body>
+    <w:p/>
     <w:p>
       <w:r>
-        <w:t xml:space="preserve">This is an app I built to analyze trades against different broker data. There is currently nothing on the market that allows users to plot trades against varying broker data, or to compare broker data in the FOREX world. </w:t>
+        <w:t>I'm Ryan Zierman, and I created the TRADE APP (Trade Record Adaptation Data Engine) for my Front-End portfolio. This project started because I found only one software that imported MetaTrader history statements, but it was expensive, limited, and buggy. Surprisingly, there weren't many options for such a popular platform.</w:t>
       </w:r>
     </w:p>
     <w:p>
       <w:r>
-        <w:t>I have currently accomplished being able to upload and store MT4 and MT5 transaction data, and any broker data that is in .csv format. In the future I will provide functionality to plot broker data on top of one another (rendering the data on charts using a library) and provide statistics on how the data vary (e.g. Open/high/Low/Close prices).</w:t>
+        <w:t>The app begins by parsing and uploading MetaTrader statements to a database, displaying them in a table. This is challenging as MetaTrader terminals export statements in HTML, not files. The parser identifies different text elements.</w:t>
       </w:r>
     </w:p>
     <w:p>
       <w:r>
-        <w:t xml:space="preserve">I ma using React-Redux as I may expand this app quite a bit with chatroom functionality and maintaining state will be important if it scales. </w:t>
+        <w:t>The data is then sent in JSON format to a server and updated in the Redux state for display</w:t>
+      </w:r>
+      <w:r>
+        <w:t xml:space="preserve"> in a table using the ‘json to table’ library</w:t>
+      </w:r>
+      <w:r>
+        <w:t>. The home page, designed with flexbox, includes a dark mode option using CSS variables. My UI design is basic, and colors can be changed easily.</w:t>
       </w:r>
     </w:p>
     <w:p>
       <w:r>
-        <w:t xml:space="preserve">I am currently experimenting with </w:t>
-      </w:r>
-      <w:r>
-        <w:t>trading view</w:t>
-      </w:r>
-      <w:r>
-        <w:t xml:space="preserve"> </w:t>
-      </w:r>
-      <w:r>
-        <w:t>plugins</w:t>
-      </w:r>
-      <w:r>
-        <w:t xml:space="preserve"> since they ar</w:t>
-      </w:r>
-      <w:r>
-        <w:t xml:space="preserve">e </w:t>
-      </w:r>
-      <w:r>
-        <w:t xml:space="preserve">open source and free, but may use other libraires </w:t>
-      </w:r>
-      <w:r>
-        <w:t>to</w:t>
-      </w:r>
-      <w:r>
-        <w:t xml:space="preserve"> chart my data if complexity calls for it. </w:t>
+        <w:t>In the data manager, you can upload files and view the data. I've focused more on front-end development and plan to learn more back-end skills before expanding the app's back-end. Some features are still under construction, and I'm exploring trading view components and charting methods.</w:t>
       </w:r>
     </w:p>
     <w:p>
       <w:r>
-        <w:t xml:space="preserve">I have not settled on back-end infrastructure yet, so I have not gone into depth with how I will handle data. I am waiting on my future courses to decide. So that has been limiting, but I have focused on styling layout, so </w:t>
-      </w:r>
-      <w:r>
-        <w:t>when</w:t>
-      </w:r>
-      <w:r>
-        <w:t xml:space="preserve"> I pick my final color </w:t>
-      </w:r>
-      <w:r>
-        <w:t>palette</w:t>
+        <w:t xml:space="preserve">I used ChatGPT </w:t>
+      </w:r>
+      <w:r>
+        <w:t>to assist in</w:t>
       </w:r>
       <w:r>
         <w:t xml:space="preserve"> </w:t>
       </w:r>
       <w:r>
-        <w:t>everything</w:t>
+        <w:t>building parsers</w:t>
       </w:r>
       <w:r>
         <w:t xml:space="preserve"> </w:t>
       </w:r>
       <w:r>
-        <w:t>w</w:t>
-      </w:r>
-      <w:r>
-        <w:t>i</w:t>
-      </w:r>
-      <w:r>
-        <w:t>l</w:t>
-      </w:r>
-      <w:r>
-        <w:t xml:space="preserve">l be in place. </w:t>
-      </w:r>
-    </w:p>
-    <w:p/>
-    <w:p>
-      <w:r>
-        <w:t xml:space="preserve"> </w:t>
+        <w:t xml:space="preserve">for </w:t>
+      </w:r>
+      <w:r>
+        <w:t xml:space="preserve">MT4 data, </w:t>
+      </w:r>
+      <w:r>
+        <w:t xml:space="preserve">with papaparse </w:t>
+      </w:r>
+      <w:r>
+        <w:t>mainly handling CSV formats.</w:t>
       </w:r>
     </w:p>
     <w:sectPr>

</xml_diff>